<commit_message>
improving reliability of code
</commit_message>
<xml_diff>
--- a/Manual_Coding_Sheet_Instructions.docx
+++ b/Manual_Coding_Sheet_Instructions.docx
@@ -1,6 +1,6 @@
 
 <file path=word/document.xml><?xml version="1.0" encoding="utf-8"?>
-<w:document xmlns:wpc="http://schemas.microsoft.com/office/word/2010/wordprocessingCanvas" xmlns:cx="http://schemas.microsoft.com/office/drawing/2014/chartex" xmlns:cx1="http://schemas.microsoft.com/office/drawing/2015/9/8/chartex" xmlns:cx2="http://schemas.microsoft.com/office/drawing/2015/10/21/chartex" xmlns:cx3="http://schemas.microsoft.com/office/drawing/2016/5/9/chartex" xmlns:cx4="http://schemas.microsoft.com/office/drawing/2016/5/10/chartex" xmlns:cx5="http://schemas.microsoft.com/office/drawing/2016/5/11/chartex" xmlns:cx6="http://schemas.microsoft.com/office/drawing/2016/5/12/chartex" xmlns:cx7="http://schemas.microsoft.com/office/drawing/2016/5/13/chartex" xmlns:cx8="http://schemas.microsoft.com/office/drawing/2016/5/14/chartex" xmlns:mc="http://schemas.openxmlformats.org/markup-compatibility/2006" xmlns:aink="http://schemas.microsoft.com/office/drawing/2016/ink" xmlns:am3d="http://schemas.microsoft.com/office/drawing/2017/model3d" xmlns:o="urn:schemas-microsoft-com:office:office" xmlns:r="http://schemas.openxmlformats.org/officeDocument/2006/relationships" xmlns:m="http://schemas.openxmlformats.org/officeDocument/2006/math" xmlns:v="urn:schemas-microsoft-com:vml" xmlns:wp14="http://schemas.microsoft.com/office/word/2010/wordprocessingDrawing" xmlns:wp="http://schemas.openxmlformats.org/drawingml/2006/wordprocessingDrawing" xmlns:w10="urn:schemas-microsoft-com:office:word" xmlns:w="http://schemas.openxmlformats.org/wordprocessingml/2006/main" xmlns:w14="http://schemas.microsoft.com/office/word/2010/wordml" xmlns:w15="http://schemas.microsoft.com/office/word/2012/wordml" xmlns:w16cex="http://schemas.microsoft.com/office/word/2018/wordml/cex" xmlns:w16cid="http://schemas.microsoft.com/office/word/2016/wordml/cid" xmlns:w16="http://schemas.microsoft.com/office/word/2018/wordml" xmlns:w16se="http://schemas.microsoft.com/office/word/2015/wordml/symex" xmlns:wpg="http://schemas.microsoft.com/office/word/2010/wordprocessingGroup" xmlns:wpi="http://schemas.microsoft.com/office/word/2010/wordprocessingInk" xmlns:wne="http://schemas.microsoft.com/office/word/2006/wordml" xmlns:wps="http://schemas.microsoft.com/office/word/2010/wordprocessingShape" mc:Ignorable="w14 w15 w16se w16cid w16 w16cex wp14">
+<w:document xmlns:wpc="http://schemas.microsoft.com/office/word/2010/wordprocessingCanvas" xmlns:cx="http://schemas.microsoft.com/office/drawing/2014/chartex" xmlns:cx1="http://schemas.microsoft.com/office/drawing/2015/9/8/chartex" xmlns:cx2="http://schemas.microsoft.com/office/drawing/2015/10/21/chartex" xmlns:cx3="http://schemas.microsoft.com/office/drawing/2016/5/9/chartex" xmlns:cx4="http://schemas.microsoft.com/office/drawing/2016/5/10/chartex" xmlns:cx5="http://schemas.microsoft.com/office/drawing/2016/5/11/chartex" xmlns:cx6="http://schemas.microsoft.com/office/drawing/2016/5/12/chartex" xmlns:cx7="http://schemas.microsoft.com/office/drawing/2016/5/13/chartex" xmlns:cx8="http://schemas.microsoft.com/office/drawing/2016/5/14/chartex" xmlns:mc="http://schemas.openxmlformats.org/markup-compatibility/2006" xmlns:aink="http://schemas.microsoft.com/office/drawing/2016/ink" xmlns:am3d="http://schemas.microsoft.com/office/drawing/2017/model3d" xmlns:o="urn:schemas-microsoft-com:office:office" xmlns:r="http://schemas.openxmlformats.org/officeDocument/2006/relationships" xmlns:m="http://schemas.openxmlformats.org/officeDocument/2006/math" xmlns:v="urn:schemas-microsoft-com:vml" xmlns:wp14="http://schemas.microsoft.com/office/word/2010/wordprocessingDrawing" xmlns:wp="http://schemas.openxmlformats.org/drawingml/2006/wordprocessingDrawing" xmlns:w10="urn:schemas-microsoft-com:office:word" xmlns:w="http://schemas.openxmlformats.org/wordprocessingml/2006/main" xmlns:w14="http://schemas.microsoft.com/office/word/2010/wordml" xmlns:w15="http://schemas.microsoft.com/office/word/2012/wordml" xmlns:w16cex="http://schemas.microsoft.com/office/word/2018/wordml/cex" xmlns:w16cid="http://schemas.microsoft.com/office/word/2016/wordml/cid" xmlns:w16="http://schemas.microsoft.com/office/word/2018/wordml" xmlns:w16sdtdh="http://schemas.microsoft.com/office/word/2020/wordml/sdtdatahash" xmlns:w16se="http://schemas.microsoft.com/office/word/2015/wordml/symex" xmlns:wpg="http://schemas.microsoft.com/office/word/2010/wordprocessingGroup" xmlns:wpi="http://schemas.microsoft.com/office/word/2010/wordprocessingInk" xmlns:wne="http://schemas.microsoft.com/office/word/2006/wordml" xmlns:wps="http://schemas.microsoft.com/office/word/2010/wordprocessingShape" mc:Ignorable="w14 w15 w16se w16cid w16 w16cex w16sdtdh wp14">
   <w:body>
     <w:p>
       <w:pPr>
@@ -62,21 +62,7 @@
         <w:rPr>
           <w:color w:val="000000"/>
         </w:rPr>
-        <w:t xml:space="preserve">Learned steps will be counted as steps in the forward direction, </w:t>
-      </w:r>
-      <w:proofErr w:type="gramStart"/>
-      <w:r>
-        <w:rPr>
-          <w:color w:val="000000"/>
-        </w:rPr>
-        <w:t>I.e.</w:t>
-      </w:r>
-      <w:proofErr w:type="gramEnd"/>
-      <w:r>
-        <w:rPr>
-          <w:color w:val="000000"/>
-        </w:rPr>
-        <w:t xml:space="preserve"> towards the dotted end of the guided purple line (Point A in red to point B in red; figure 1)</w:t>
+        <w:t>Learned steps will be counted as steps in the forward direction, I.e. towards the dotted end of the guided purple line (Point A in red to point B in red; figure 1)</w:t>
       </w:r>
     </w:p>
     <w:p>
@@ -98,13 +84,7 @@
         <w:rPr>
           <w:color w:val="000000"/>
         </w:rPr>
-        <w:t>The purple line will always begin in the top right corner and loop around, ending just to th</w:t>
-      </w:r>
-      <w:r>
-        <w:rPr>
-          <w:color w:val="000000"/>
-        </w:rPr>
-        <w:t>e left of the beginning point</w:t>
+        <w:t>The purple line will always begin in the top right corner and loop around, ending just to the left of the beginning point</w:t>
       </w:r>
     </w:p>
     <w:p>
@@ -148,13 +128,7 @@
         <w:rPr>
           <w:color w:val="000000"/>
         </w:rPr>
-        <w:t>Data from participants, which is coded on maps with a black line, will be interpreted from green starting point to red ending point (Read po</w:t>
-      </w:r>
-      <w:r>
-        <w:rPr>
-          <w:color w:val="000000"/>
-        </w:rPr>
-        <w:t>int C to point D in figure 1)</w:t>
+        <w:t>Data from participants, which is coded on maps with a black line, will be interpreted from green starting point to red ending point (Read point C to point D in figure 1)</w:t>
       </w:r>
     </w:p>
     <w:p>
@@ -220,13 +194,7 @@
         <w:rPr>
           <w:color w:val="000000"/>
         </w:rPr>
-        <w:t xml:space="preserve">Any box </w:t>
-      </w:r>
-      <w:r>
-        <w:rPr>
-          <w:color w:val="000000"/>
-        </w:rPr>
-        <w:t>where the black line crosses, going towards the beginning point of the guiding purple path are counted as reverse learned steps</w:t>
+        <w:t>Any box where the black line crosses, going towards the beginning point of the guiding purple path are counted as reverse learned steps</w:t>
       </w:r>
     </w:p>
     <w:p>
@@ -270,13 +238,7 @@
         <w:rPr>
           <w:color w:val="000000"/>
         </w:rPr>
-        <w:t xml:space="preserve">This includes yellow </w:t>
-      </w:r>
-      <w:r>
-        <w:rPr>
-          <w:color w:val="000000"/>
-        </w:rPr>
-        <w:t>path only, and no path/empty box</w:t>
+        <w:t>This includes yellow path only, and no path/empty box</w:t>
       </w:r>
     </w:p>
     <w:p>
@@ -364,13 +326,7 @@
         <w:rPr>
           <w:color w:val="000000"/>
         </w:rPr>
-        <w:t xml:space="preserve">Overlapping boxes would then be counted </w:t>
-      </w:r>
-      <w:r>
-        <w:rPr>
-          <w:color w:val="000000"/>
-        </w:rPr>
-        <w:t>again based on the opposite direction</w:t>
+        <w:t>Overlapping boxes would then be counted again based on the opposite direction</w:t>
       </w:r>
       <w:r>
         <w:rPr>
@@ -697,7 +653,7 @@
               </wp:anchor>
             </w:drawing>
           </mc:Choice>
-          <mc:Fallback xmlns:dgm="http://schemas.openxmlformats.org/drawingml/2006/diagram" xmlns:lc="http://schemas.openxmlformats.org/drawingml/2006/lockedCanvas" xmlns:c="http://schemas.openxmlformats.org/drawingml/2006/chart" xmlns:pic="http://schemas.openxmlformats.org/drawingml/2006/picture" xmlns:a="http://schemas.openxmlformats.org/drawingml/2006/main" xmlns:sl="http://schemas.openxmlformats.org/schemaLibrary/2006/main">
+          <mc:Fallback xmlns:sl="http://schemas.openxmlformats.org/schemaLibrary/2006/main" xmlns:a="http://schemas.openxmlformats.org/drawingml/2006/main" xmlns:pic="http://schemas.openxmlformats.org/drawingml/2006/picture" xmlns:c="http://schemas.openxmlformats.org/drawingml/2006/chart" xmlns:lc="http://schemas.openxmlformats.org/drawingml/2006/lockedCanvas" xmlns:dgm="http://schemas.openxmlformats.org/drawingml/2006/diagram">
             <w:drawing>
               <wp:anchor allowOverlap="1" behindDoc="0" distB="0" distT="0" distL="114300" distR="114300" hidden="0" layoutInCell="1" locked="0" relativeHeight="0" simplePos="0">
                 <wp:simplePos x="0" y="0"/>
@@ -776,34 +732,27 @@
         <w:rPr>
           <w:color w:val="000000"/>
         </w:rPr>
-        <w:t>In figure 1, beginning at the green box, the black line is going in the reverse learned direction. At the box labelled 1, the participant started going in the learned step direction. Labelled boxes 1,2,3 would be counted as learned steps. Box 3 was the box</w:t>
-      </w:r>
-      <w:r>
-        <w:rPr>
-          <w:color w:val="000000"/>
-        </w:rPr>
-        <w:t xml:space="preserve"> in which the participant turned around, but since they entered from the learned direction, it will only be counted as such. Going back, boxes 2 and 1 would then be counted in the reverse learned direction (</w:t>
-      </w:r>
-      <w:proofErr w:type="gramStart"/>
-      <w:r>
-        <w:rPr>
-          <w:color w:val="000000"/>
-        </w:rPr>
-        <w:t>I.e.</w:t>
-      </w:r>
-      <w:proofErr w:type="gramEnd"/>
-      <w:r>
-        <w:rPr>
-          <w:color w:val="000000"/>
-        </w:rPr>
-        <w:t xml:space="preserve"> they are double counted), and counting conti</w:t>
-      </w:r>
-      <w:r>
-        <w:rPr>
-          <w:color w:val="000000"/>
-        </w:rPr>
-        <w:t>nues as normal for all boxes entered once</w:t>
-      </w:r>
+        <w:t>In figure 1, beginning at the green box, the black line is going in the reverse learned direction. At the box labelled 1, the participant started going in the learned step direction. Labelled boxes 1,2,3 would be counted as learned steps. Box 3 was the box in which the participant turned around, but since they entered from the learned direction, it will only be counted as such. Going back, boxes 2 and 1 would then be counted in the reverse learned direction (I.e. they are double counted), and counting continues as normal for all boxes entered once</w:t>
+      </w:r>
+    </w:p>
+    <w:p>
+      <w:pPr>
+        <w:pStyle w:val="ListParagraph"/>
+        <w:numPr>
+          <w:ilvl w:val="0"/>
+          <w:numId w:val="4"/>
+        </w:numPr>
+        <w:pBdr>
+          <w:top w:val="nil"/>
+          <w:left w:val="nil"/>
+          <w:bottom w:val="nil"/>
+          <w:right w:val="nil"/>
+          <w:between w:val="nil"/>
+        </w:pBdr>
+        <w:rPr>
+          <w:color w:val="000000"/>
+        </w:rPr>
+      </w:pPr>
       <w:r>
         <w:rPr>
           <w:noProof/>
@@ -867,7 +816,7 @@
               </wp:anchor>
             </w:drawing>
           </mc:Choice>
-          <mc:Fallback xmlns:dgm="http://schemas.openxmlformats.org/drawingml/2006/diagram" xmlns:lc="http://schemas.openxmlformats.org/drawingml/2006/lockedCanvas" xmlns:c="http://schemas.openxmlformats.org/drawingml/2006/chart" xmlns:pic="http://schemas.openxmlformats.org/drawingml/2006/picture" xmlns:a="http://schemas.openxmlformats.org/drawingml/2006/main" xmlns:sl="http://schemas.openxmlformats.org/schemaLibrary/2006/main">
+          <mc:Fallback xmlns:sl="http://schemas.openxmlformats.org/schemaLibrary/2006/main" xmlns:a="http://schemas.openxmlformats.org/drawingml/2006/main" xmlns:pic="http://schemas.openxmlformats.org/drawingml/2006/picture" xmlns:c="http://schemas.openxmlformats.org/drawingml/2006/chart" xmlns:lc="http://schemas.openxmlformats.org/drawingml/2006/lockedCanvas" xmlns:dgm="http://schemas.openxmlformats.org/drawingml/2006/diagram">
             <w:drawing>
               <wp:anchor allowOverlap="1" behindDoc="0" distB="0" distT="0" distL="114300" distR="114300" hidden="0" layoutInCell="1" locked="0" relativeHeight="0" simplePos="0">
                 <wp:simplePos x="0" y="0"/>
@@ -911,6 +860,280 @@
           </mc:Fallback>
         </mc:AlternateContent>
       </w:r>
+      <w:r>
+        <w:rPr>
+          <w:color w:val="000000"/>
+        </w:rPr>
+        <w:t>classifying the path type: code as either “shortcut” “shortcut liberal” “learned” “learned liberal” “reverse learned” “reverse learned liberal” “wandering” or “uncod</w:t>
+      </w:r>
+      <w:r>
+        <w:rPr>
+          <w:color w:val="000000"/>
+        </w:rPr>
+        <w:t>e</w:t>
+      </w:r>
+      <w:r>
+        <w:rPr>
+          <w:color w:val="000000"/>
+        </w:rPr>
+        <w:t xml:space="preserve">able”  </w:t>
+      </w:r>
+    </w:p>
+    <w:p>
+      <w:pPr>
+        <w:pStyle w:val="ListParagraph"/>
+        <w:numPr>
+          <w:ilvl w:val="1"/>
+          <w:numId w:val="4"/>
+        </w:numPr>
+        <w:pBdr>
+          <w:top w:val="nil"/>
+          <w:left w:val="nil"/>
+          <w:bottom w:val="nil"/>
+          <w:right w:val="nil"/>
+          <w:between w:val="nil"/>
+        </w:pBdr>
+        <w:rPr>
+          <w:color w:val="000000"/>
+        </w:rPr>
+      </w:pPr>
+      <w:r>
+        <w:rPr>
+          <w:color w:val="000000"/>
+        </w:rPr>
+        <w:lastRenderedPageBreak/>
+        <w:t xml:space="preserve">learned: </w:t>
+      </w:r>
+      <w:r>
+        <w:rPr>
+          <w:color w:val="000000"/>
+        </w:rPr>
+        <w:t>code as learned if the participant exclusively followed the purple line in the learned direction</w:t>
+      </w:r>
+    </w:p>
+    <w:p>
+      <w:pPr>
+        <w:pStyle w:val="ListParagraph"/>
+        <w:numPr>
+          <w:ilvl w:val="1"/>
+          <w:numId w:val="4"/>
+        </w:numPr>
+        <w:pBdr>
+          <w:top w:val="nil"/>
+          <w:left w:val="nil"/>
+          <w:bottom w:val="nil"/>
+          <w:right w:val="nil"/>
+          <w:between w:val="nil"/>
+        </w:pBdr>
+        <w:rPr>
+          <w:color w:val="000000"/>
+        </w:rPr>
+      </w:pPr>
+      <w:r>
+        <w:rPr>
+          <w:color w:val="000000"/>
+        </w:rPr>
+        <w:t>learned liberal: code as learned liberal if the participant followed the purple line in the learned direction for a majority of their steps and only took a minority of open or reverse learned steps.</w:t>
+      </w:r>
+    </w:p>
+    <w:p>
+      <w:pPr>
+        <w:pStyle w:val="ListParagraph"/>
+        <w:numPr>
+          <w:ilvl w:val="1"/>
+          <w:numId w:val="4"/>
+        </w:numPr>
+        <w:pBdr>
+          <w:top w:val="nil"/>
+          <w:left w:val="nil"/>
+          <w:bottom w:val="nil"/>
+          <w:right w:val="nil"/>
+          <w:between w:val="nil"/>
+        </w:pBdr>
+        <w:rPr>
+          <w:color w:val="000000"/>
+        </w:rPr>
+      </w:pPr>
+      <w:r>
+        <w:rPr>
+          <w:color w:val="000000"/>
+        </w:rPr>
+        <w:t>reverse learned:</w:t>
+      </w:r>
+      <w:r>
+        <w:rPr>
+          <w:color w:val="000000"/>
+        </w:rPr>
+        <w:t xml:space="preserve"> code as reverse learned if the participant exclusively followed the purple line in the reverse learned direction</w:t>
+      </w:r>
+    </w:p>
+    <w:p>
+      <w:pPr>
+        <w:pStyle w:val="ListParagraph"/>
+        <w:numPr>
+          <w:ilvl w:val="1"/>
+          <w:numId w:val="4"/>
+        </w:numPr>
+        <w:pBdr>
+          <w:top w:val="nil"/>
+          <w:left w:val="nil"/>
+          <w:bottom w:val="nil"/>
+          <w:right w:val="nil"/>
+          <w:between w:val="nil"/>
+        </w:pBdr>
+        <w:rPr>
+          <w:color w:val="000000"/>
+        </w:rPr>
+      </w:pPr>
+      <w:r>
+        <w:rPr>
+          <w:color w:val="000000"/>
+        </w:rPr>
+        <w:t xml:space="preserve">reverse learned liberal: </w:t>
+      </w:r>
+      <w:r>
+        <w:rPr>
+          <w:color w:val="000000"/>
+        </w:rPr>
+        <w:t xml:space="preserve">code as </w:t>
+      </w:r>
+      <w:r>
+        <w:rPr>
+          <w:color w:val="000000"/>
+        </w:rPr>
+        <w:t xml:space="preserve">reverse </w:t>
+      </w:r>
+      <w:r>
+        <w:rPr>
+          <w:color w:val="000000"/>
+        </w:rPr>
+        <w:t xml:space="preserve">learned liberal if the participant followed the purple line in the </w:t>
+      </w:r>
+      <w:r>
+        <w:rPr>
+          <w:color w:val="000000"/>
+        </w:rPr>
+        <w:t xml:space="preserve">reverse </w:t>
+      </w:r>
+      <w:r>
+        <w:rPr>
+          <w:color w:val="000000"/>
+        </w:rPr>
+        <w:t>learned direction for a majority of their steps and only took a minority of open or learned steps.</w:t>
+      </w:r>
+    </w:p>
+    <w:p>
+      <w:pPr>
+        <w:pStyle w:val="ListParagraph"/>
+        <w:numPr>
+          <w:ilvl w:val="1"/>
+          <w:numId w:val="4"/>
+        </w:numPr>
+        <w:pBdr>
+          <w:top w:val="nil"/>
+          <w:left w:val="nil"/>
+          <w:bottom w:val="nil"/>
+          <w:right w:val="nil"/>
+          <w:between w:val="nil"/>
+        </w:pBdr>
+        <w:rPr>
+          <w:color w:val="000000"/>
+        </w:rPr>
+      </w:pPr>
+      <w:r>
+        <w:rPr>
+          <w:color w:val="000000"/>
+        </w:rPr>
+        <w:t>s</w:t>
+      </w:r>
+      <w:r>
+        <w:rPr>
+          <w:color w:val="000000"/>
+        </w:rPr>
+        <w:t>hortcut: code as shortcut if the participant followed the yellow line for a majority of their steps.</w:t>
+      </w:r>
+    </w:p>
+    <w:p>
+      <w:pPr>
+        <w:pStyle w:val="ListParagraph"/>
+        <w:numPr>
+          <w:ilvl w:val="1"/>
+          <w:numId w:val="4"/>
+        </w:numPr>
+        <w:pBdr>
+          <w:top w:val="nil"/>
+          <w:left w:val="nil"/>
+          <w:bottom w:val="nil"/>
+          <w:right w:val="nil"/>
+          <w:between w:val="nil"/>
+        </w:pBdr>
+        <w:rPr>
+          <w:color w:val="000000"/>
+        </w:rPr>
+      </w:pPr>
+      <w:r>
+        <w:rPr>
+          <w:color w:val="000000"/>
+        </w:rPr>
+        <w:t>w</w:t>
+      </w:r>
+      <w:r>
+        <w:rPr>
+          <w:color w:val="000000"/>
+        </w:rPr>
+        <w:t xml:space="preserve">andering: code as wandering if the participant does not seem to be following the learned route in either direction </w:t>
+      </w:r>
+      <w:proofErr w:type="gramStart"/>
+      <w:r>
+        <w:rPr>
+          <w:color w:val="000000"/>
+        </w:rPr>
+        <w:t>and</w:t>
+      </w:r>
+      <w:proofErr w:type="gramEnd"/>
+      <w:r>
+        <w:rPr>
+          <w:color w:val="000000"/>
+        </w:rPr>
+        <w:t xml:space="preserve"> does not follow the yellow shortcut path either.</w:t>
+      </w:r>
+    </w:p>
+    <w:p>
+      <w:pPr>
+        <w:pStyle w:val="ListParagraph"/>
+        <w:numPr>
+          <w:ilvl w:val="1"/>
+          <w:numId w:val="4"/>
+        </w:numPr>
+        <w:pBdr>
+          <w:top w:val="nil"/>
+          <w:left w:val="nil"/>
+          <w:bottom w:val="nil"/>
+          <w:right w:val="nil"/>
+          <w:between w:val="nil"/>
+        </w:pBdr>
+        <w:rPr>
+          <w:color w:val="000000"/>
+        </w:rPr>
+      </w:pPr>
+      <w:r>
+        <w:rPr>
+          <w:color w:val="000000"/>
+        </w:rPr>
+        <w:t>u</w:t>
+      </w:r>
+      <w:r>
+        <w:rPr>
+          <w:color w:val="000000"/>
+        </w:rPr>
+        <w:t xml:space="preserve">ncodeable: </w:t>
+      </w:r>
+      <w:r>
+        <w:rPr>
+          <w:color w:val="000000"/>
+        </w:rPr>
+        <w:t xml:space="preserve">code as uncodeable if the experiment did not proceed or finish successfully or if there is no way to code the direction of the steps </w:t>
+      </w:r>
     </w:p>
     <w:p/>
     <w:p>
@@ -918,7 +1141,6 @@
         <w:rPr>
           <w:noProof/>
         </w:rPr>
-        <w:lastRenderedPageBreak/>
         <mc:AlternateContent>
           <mc:Choice Requires="wpg">
             <w:drawing>
@@ -1093,7 +1315,7 @@
               </wp:anchor>
             </w:drawing>
           </mc:Choice>
-          <mc:Fallback xmlns:dgm="http://schemas.openxmlformats.org/drawingml/2006/diagram" xmlns:lc="http://schemas.openxmlformats.org/drawingml/2006/lockedCanvas" xmlns:c="http://schemas.openxmlformats.org/drawingml/2006/chart" xmlns:pic="http://schemas.openxmlformats.org/drawingml/2006/picture" xmlns:a="http://schemas.openxmlformats.org/drawingml/2006/main" xmlns:sl="http://schemas.openxmlformats.org/schemaLibrary/2006/main">
+          <mc:Fallback xmlns:sl="http://schemas.openxmlformats.org/schemaLibrary/2006/main" xmlns:a="http://schemas.openxmlformats.org/drawingml/2006/main" xmlns:pic="http://schemas.openxmlformats.org/drawingml/2006/picture" xmlns:c="http://schemas.openxmlformats.org/drawingml/2006/chart" xmlns:lc="http://schemas.openxmlformats.org/drawingml/2006/lockedCanvas" xmlns:dgm="http://schemas.openxmlformats.org/drawingml/2006/diagram">
             <w:drawing>
               <wp:anchor allowOverlap="1" behindDoc="0" distB="0" distT="0" distL="114300" distR="114300" hidden="0" layoutInCell="1" locked="0" relativeHeight="0" simplePos="0">
                 <wp:simplePos x="0" y="0"/>
@@ -1202,7 +1424,7 @@
               </wp:anchor>
             </w:drawing>
           </mc:Choice>
-          <mc:Fallback xmlns:dgm="http://schemas.openxmlformats.org/drawingml/2006/diagram" xmlns:lc="http://schemas.openxmlformats.org/drawingml/2006/lockedCanvas" xmlns:c="http://schemas.openxmlformats.org/drawingml/2006/chart" xmlns:pic="http://schemas.openxmlformats.org/drawingml/2006/picture" xmlns:a="http://schemas.openxmlformats.org/drawingml/2006/main" xmlns:sl="http://schemas.openxmlformats.org/schemaLibrary/2006/main">
+          <mc:Fallback xmlns:sl="http://schemas.openxmlformats.org/schemaLibrary/2006/main" xmlns:a="http://schemas.openxmlformats.org/drawingml/2006/main" xmlns:pic="http://schemas.openxmlformats.org/drawingml/2006/picture" xmlns:c="http://schemas.openxmlformats.org/drawingml/2006/chart" xmlns:lc="http://schemas.openxmlformats.org/drawingml/2006/lockedCanvas" xmlns:dgm="http://schemas.openxmlformats.org/drawingml/2006/diagram">
             <w:drawing>
               <wp:anchor allowOverlap="1" behindDoc="0" distB="0" distT="0" distL="114300" distR="114300" hidden="0" layoutInCell="1" locked="0" relativeHeight="0" simplePos="0">
                 <wp:simplePos x="0" y="0"/>
@@ -1306,13 +1528,63 @@
         <w:rPr>
           <w:color w:val="000000"/>
         </w:rPr>
-        <w:t>The raw data from the behavioral portion of the study will be stored in the Moore folder under Materials &gt; DSP_Behavioral_Data &gt; DSP_RawData. Although there is another folder in DSP_RawData labeled Script_Output, nothing needs to be done in this directory.</w:t>
-      </w:r>
-      <w:r>
-        <w:rPr>
-          <w:color w:val="000000"/>
-        </w:rPr>
-        <w:t xml:space="preserve"> In fact, as indicated, DO NOT TOUCH the documents here. This is a storage for unprocessed data and should not be messed with or edited directly. </w:t>
+        <w:t xml:space="preserve">The raw data from the behavioral portion of the study will be stored in the Moore folder under Materials &gt; </w:t>
+      </w:r>
+      <w:proofErr w:type="spellStart"/>
+      <w:r>
+        <w:rPr>
+          <w:color w:val="000000"/>
+        </w:rPr>
+        <w:t>DSP_Behavioral_Data</w:t>
+      </w:r>
+      <w:proofErr w:type="spellEnd"/>
+      <w:r>
+        <w:rPr>
+          <w:color w:val="000000"/>
+        </w:rPr>
+        <w:t xml:space="preserve"> &gt; </w:t>
+      </w:r>
+      <w:proofErr w:type="spellStart"/>
+      <w:r>
+        <w:rPr>
+          <w:color w:val="000000"/>
+        </w:rPr>
+        <w:t>DSP_RawData</w:t>
+      </w:r>
+      <w:proofErr w:type="spellEnd"/>
+      <w:r>
+        <w:rPr>
+          <w:color w:val="000000"/>
+        </w:rPr>
+        <w:t xml:space="preserve">. Although there is another folder in </w:t>
+      </w:r>
+      <w:proofErr w:type="spellStart"/>
+      <w:r>
+        <w:rPr>
+          <w:color w:val="000000"/>
+        </w:rPr>
+        <w:t>DSP_RawData</w:t>
+      </w:r>
+      <w:proofErr w:type="spellEnd"/>
+      <w:r>
+        <w:rPr>
+          <w:color w:val="000000"/>
+        </w:rPr>
+        <w:t xml:space="preserve"> labeled </w:t>
+      </w:r>
+      <w:proofErr w:type="spellStart"/>
+      <w:r>
+        <w:rPr>
+          <w:color w:val="000000"/>
+        </w:rPr>
+        <w:t>Script_Output</w:t>
+      </w:r>
+      <w:proofErr w:type="spellEnd"/>
+      <w:r>
+        <w:rPr>
+          <w:color w:val="000000"/>
+        </w:rPr>
+        <w:t xml:space="preserve">, nothing needs to be done in this directory. In fact, as indicated, DO NOT TOUCH the documents here. This is a storage for unprocessed data and should not be messed with or edited directly. </w:t>
       </w:r>
     </w:p>
     <w:p>
@@ -1343,13 +1615,7 @@
         <w:rPr>
           <w:color w:val="000000"/>
         </w:rPr>
-        <w:t xml:space="preserve"> through a python script</w:t>
-      </w:r>
-      <w:r>
-        <w:rPr>
-          <w:color w:val="000000"/>
-        </w:rPr>
-        <w:t xml:space="preserve"> found </w:t>
+        <w:t xml:space="preserve"> through a python script found </w:t>
       </w:r>
       <w:r>
         <w:t>in Google</w:t>
@@ -1383,8 +1649,30 @@
         <w:rPr>
           <w:color w:val="000000"/>
         </w:rPr>
-        <w:t>Download the script dsp_dataExtractor.py found in the Moore folder under Materials &gt; DSP_Behavioral_Data &gt; DSP_Analysis_Code</w:t>
-      </w:r>
+        <w:t xml:space="preserve">Download the script dsp_dataExtractor.py found in the Moore folder under Materials &gt; </w:t>
+      </w:r>
+      <w:proofErr w:type="spellStart"/>
+      <w:r>
+        <w:rPr>
+          <w:color w:val="000000"/>
+        </w:rPr>
+        <w:t>DSP_Behavioral_Data</w:t>
+      </w:r>
+      <w:proofErr w:type="spellEnd"/>
+      <w:r>
+        <w:rPr>
+          <w:color w:val="000000"/>
+        </w:rPr>
+        <w:t xml:space="preserve"> &gt; </w:t>
+      </w:r>
+      <w:proofErr w:type="spellStart"/>
+      <w:r>
+        <w:rPr>
+          <w:color w:val="000000"/>
+        </w:rPr>
+        <w:t>DSP_Analysis_Code</w:t>
+      </w:r>
+      <w:proofErr w:type="spellEnd"/>
     </w:p>
     <w:p>
       <w:pPr>
@@ -1477,10 +1765,23 @@
         <w:spacing w:after="0" w:line="240" w:lineRule="auto"/>
       </w:pPr>
       <w:r>
-        <w:t>First, the Scrpit_Output fo</w:t>
-      </w:r>
-      <w:r>
-        <w:t>lder in DSP_RawData. Again, DO NOT TOUCH THE DATA IN HERE.</w:t>
+        <w:t xml:space="preserve">First, the </w:t>
+      </w:r>
+      <w:proofErr w:type="spellStart"/>
+      <w:r>
+        <w:t>Scrpit_Output</w:t>
+      </w:r>
+      <w:proofErr w:type="spellEnd"/>
+      <w:r>
+        <w:t xml:space="preserve"> folder in </w:t>
+      </w:r>
+      <w:proofErr w:type="spellStart"/>
+      <w:r>
+        <w:t>DSP_RawData</w:t>
+      </w:r>
+      <w:proofErr w:type="spellEnd"/>
+      <w:r>
+        <w:t>. Again, DO NOT TOUCH THE DATA IN HERE.</w:t>
       </w:r>
     </w:p>
     <w:p>
@@ -1499,26 +1800,31 @@
         <w:spacing w:after="0" w:line="240" w:lineRule="auto"/>
       </w:pPr>
       <w:r>
-        <w:t xml:space="preserve">Second, in the DSP_ProcessedData folder. Under this directory, there are two more folders: one called PDFs and one called </w:t>
-      </w:r>
-      <w:proofErr w:type="gramStart"/>
-      <w:r>
-        <w:t>To</w:t>
-      </w:r>
-      <w:proofErr w:type="gramEnd"/>
-      <w:r>
-        <w:t xml:space="preserve">_be_manually_coded. As you can guess, the PDFs of the maps that you will </w:t>
-      </w:r>
-      <w:r>
-        <w:t xml:space="preserve">need to look at will be output in the PDFs folder, and the excel files will be output in the </w:t>
-      </w:r>
-      <w:proofErr w:type="gramStart"/>
-      <w:r>
-        <w:t>To</w:t>
-      </w:r>
-      <w:proofErr w:type="gramEnd"/>
-      <w:r>
-        <w:t>_be_manually_coded folder. Check here to make sure that all the raw data that you have processed has shown up properly by cross referencing the files names.</w:t>
+        <w:t xml:space="preserve">Second, in the </w:t>
+      </w:r>
+      <w:proofErr w:type="spellStart"/>
+      <w:r>
+        <w:t>DSP_ProcessedData</w:t>
+      </w:r>
+      <w:proofErr w:type="spellEnd"/>
+      <w:r>
+        <w:t xml:space="preserve"> folder. Under this directory, there are two more folders: one called PDFs and one called </w:t>
+      </w:r>
+      <w:proofErr w:type="spellStart"/>
+      <w:r>
+        <w:t>To_be_manually_coded</w:t>
+      </w:r>
+      <w:proofErr w:type="spellEnd"/>
+      <w:r>
+        <w:t xml:space="preserve">. As you can guess, the PDFs of the maps that you will need to look at will be output in the PDFs folder, and the excel files will be output in the </w:t>
+      </w:r>
+      <w:proofErr w:type="spellStart"/>
+      <w:r>
+        <w:t>To_be_manually_coded</w:t>
+      </w:r>
+      <w:proofErr w:type="spellEnd"/>
+      <w:r>
+        <w:t xml:space="preserve"> folder. Check here to make sure that all the raw data that you have processed has shown up properly by cross referencing the files names.</w:t>
       </w:r>
     </w:p>
     <w:p>
@@ -1537,18 +1843,23 @@
         <w:spacing w:after="0" w:line="240" w:lineRule="auto"/>
       </w:pPr>
       <w:r>
-        <w:t xml:space="preserve">The </w:t>
-      </w:r>
-      <w:r>
-        <w:t xml:space="preserve">files in the </w:t>
-      </w:r>
-      <w:proofErr w:type="gramStart"/>
-      <w:r>
-        <w:t>To</w:t>
-      </w:r>
-      <w:proofErr w:type="gramEnd"/>
-      <w:r>
-        <w:t xml:space="preserve">_be_manually_coded folder are the ones that should be edited. They are backed up in the Script_Output folder. </w:t>
+        <w:t xml:space="preserve">The files in the </w:t>
+      </w:r>
+      <w:proofErr w:type="spellStart"/>
+      <w:r>
+        <w:t>To_be_manually_coded</w:t>
+      </w:r>
+      <w:proofErr w:type="spellEnd"/>
+      <w:r>
+        <w:t xml:space="preserve"> folder are the ones that should be edited. They are backed up in the </w:t>
+      </w:r>
+      <w:proofErr w:type="spellStart"/>
+      <w:r>
+        <w:t>Script_Output</w:t>
+      </w:r>
+      <w:proofErr w:type="spellEnd"/>
+      <w:r>
+        <w:t xml:space="preserve"> folder. </w:t>
       </w:r>
     </w:p>
     <w:p>
@@ -1607,14 +1918,7 @@
           <w:szCs w:val="28"/>
         </w:rPr>
         <w:lastRenderedPageBreak/>
-        <w:t>Editing the</w:t>
-      </w:r>
-      <w:r>
-        <w:rPr>
-          <w:sz w:val="28"/>
-          <w:szCs w:val="28"/>
-        </w:rPr>
-        <w:t xml:space="preserve"> Excel Files </w:t>
+        <w:t xml:space="preserve">Editing the Excel Files </w:t>
       </w:r>
     </w:p>
     <w:p>
@@ -1635,16 +1939,21 @@
       <w:r>
         <w:t xml:space="preserve">First, open up the excel file for the first participant/environment combination that you will be working on found in the </w:t>
       </w:r>
-      <w:proofErr w:type="gramStart"/>
-      <w:r>
-        <w:t>To</w:t>
-      </w:r>
-      <w:proofErr w:type="gramEnd"/>
-      <w:r>
-        <w:t>_be_manually_coded folder. If it makes it easier for you to stay organized, then you can also drag the file you are working on out in</w:t>
-      </w:r>
-      <w:r>
-        <w:t xml:space="preserve">to the DSP_ProcessedData folder to separate it. </w:t>
+      <w:proofErr w:type="spellStart"/>
+      <w:r>
+        <w:t>To_be_manually_coded</w:t>
+      </w:r>
+      <w:proofErr w:type="spellEnd"/>
+      <w:r>
+        <w:t xml:space="preserve"> folder. If it makes it easier for you to stay organized, then you can also drag the file you are working on out into the </w:t>
+      </w:r>
+      <w:proofErr w:type="spellStart"/>
+      <w:r>
+        <w:t>DSP_ProcessedData</w:t>
+      </w:r>
+      <w:proofErr w:type="spellEnd"/>
+      <w:r>
+        <w:t xml:space="preserve"> folder to separate it. </w:t>
       </w:r>
     </w:p>
     <w:p>
@@ -1663,15 +1972,7 @@
         <w:spacing w:after="0" w:line="240" w:lineRule="auto"/>
       </w:pPr>
       <w:r>
-        <w:t xml:space="preserve">You should notice that columns A-I are filled out in rows 1-21. These cells do not need to be touched; </w:t>
-      </w:r>
-      <w:proofErr w:type="gramStart"/>
-      <w:r>
-        <w:t>instead</w:t>
-      </w:r>
-      <w:proofErr w:type="gramEnd"/>
-      <w:r>
-        <w:t xml:space="preserve"> you will be adding more columns to fill out.</w:t>
+        <w:t>You should notice that columns A-I are filled out in rows 1-21. These cells do not need to be touched; instead you will be adding more columns to fill out.</w:t>
       </w:r>
     </w:p>
     <w:p>
@@ -1690,7 +1991,23 @@
         <w:spacing w:after="0" w:line="240" w:lineRule="auto"/>
       </w:pPr>
       <w:r>
-        <w:t xml:space="preserve">Going back into the DSP_ProcessedData folder, you will see an excel file called DSP_manual_coding. Open this. </w:t>
+        <w:t xml:space="preserve">Going back into the </w:t>
+      </w:r>
+      <w:proofErr w:type="spellStart"/>
+      <w:r>
+        <w:t>DSP_ProcessedData</w:t>
+      </w:r>
+      <w:proofErr w:type="spellEnd"/>
+      <w:r>
+        <w:t xml:space="preserve"> folder, you will see an excel file called </w:t>
+      </w:r>
+      <w:proofErr w:type="spellStart"/>
+      <w:r>
+        <w:t>DSP_manual_coding</w:t>
+      </w:r>
+      <w:proofErr w:type="spellEnd"/>
+      <w:r>
+        <w:t xml:space="preserve">. Open this. </w:t>
       </w:r>
     </w:p>
     <w:p>
@@ -1766,10 +2083,7 @@
         <w:spacing w:after="0" w:line="240" w:lineRule="auto"/>
       </w:pPr>
       <w:r>
-        <w:t xml:space="preserve">Copy this entire page by clicking on column A, holding the shift key, and then clicking column G. Everything </w:t>
-      </w:r>
-      <w:r>
-        <w:t xml:space="preserve">should be highlighted. Copy this. </w:t>
+        <w:t xml:space="preserve">Copy this entire page by clicking on column A, holding the shift key, and then clicking column G. Everything should be highlighted. Copy this. </w:t>
       </w:r>
     </w:p>
     <w:p>
@@ -1826,10 +2140,7 @@
         <w:spacing w:after="0" w:line="240" w:lineRule="auto"/>
       </w:pPr>
       <w:r>
-        <w:t>Go back to the first sh</w:t>
-      </w:r>
-      <w:r>
-        <w:t>eet.</w:t>
+        <w:t>Go back to the first sheet.</w:t>
       </w:r>
     </w:p>
     <w:p>
@@ -1848,7 +2159,15 @@
         <w:spacing w:after="0" w:line="240" w:lineRule="auto"/>
       </w:pPr>
       <w:r>
-        <w:t xml:space="preserve">Go back to the DSP_manual_coding file and click back on the sheet labeled ‘Coding’. </w:t>
+        <w:t xml:space="preserve">Go back to the </w:t>
+      </w:r>
+      <w:proofErr w:type="spellStart"/>
+      <w:r>
+        <w:t>DSP_manual_coding</w:t>
+      </w:r>
+      <w:proofErr w:type="spellEnd"/>
+      <w:r>
+        <w:t xml:space="preserve"> file and click back on the sheet labeled ‘Coding’. </w:t>
       </w:r>
     </w:p>
     <w:p>
@@ -1905,13 +2224,7 @@
         <w:spacing w:after="0" w:line="240" w:lineRule="auto"/>
       </w:pPr>
       <w:r>
-        <w:t>Copy</w:t>
-      </w:r>
-      <w:r>
-        <w:t xml:space="preserve"> columns J-Y and paste them into the sheet you are working on. You only need to copy from cell J1 to Y21. Ignore the data below. Copy all of this, even though it is filled out. The most important thing here is to preserve the functions that are in column O</w:t>
-      </w:r>
-      <w:r>
-        <w:t xml:space="preserve">-X. </w:t>
+        <w:t xml:space="preserve">Copy columns J-Y and paste them into the sheet you are working on. You only need to copy from cell J1 to Y21. Ignore the data below. Copy all of this, even though it is filled out. The most important thing here is to preserve the functions that are in column O-X. </w:t>
       </w:r>
     </w:p>
     <w:p>
@@ -1949,10 +2262,15 @@
         <w:spacing w:after="0" w:line="240" w:lineRule="auto"/>
       </w:pPr>
       <w:r>
-        <w:t>Paste this into the file you’re working in cell J1 so that all the information ends up in the correct spac</w:t>
-      </w:r>
-      <w:r>
-        <w:t xml:space="preserve">es. Once you’ve pasted this, you can close the DSP_manual_coding file. Don’t save any of the changes made. </w:t>
+        <w:t xml:space="preserve">Paste this into the file you’re working in cell J1 so that all the information ends up in the correct spaces. Once you’ve pasted this, you can close the </w:t>
+      </w:r>
+      <w:proofErr w:type="spellStart"/>
+      <w:r>
+        <w:t>DSP_manual_coding</w:t>
+      </w:r>
+      <w:proofErr w:type="spellEnd"/>
+      <w:r>
+        <w:t xml:space="preserve"> file. Don’t save any of the changes made. </w:t>
       </w:r>
     </w:p>
     <w:p>
@@ -1990,10 +2308,7 @@
         <w:spacing w:after="0" w:line="240" w:lineRule="auto"/>
       </w:pPr>
       <w:r>
-        <w:t xml:space="preserve">You’ll notice that columns J-N are labeled in </w:t>
-      </w:r>
-      <w:r>
-        <w:t xml:space="preserve">blue. This is the only data you need to delete. The rest of the cells contain functions that will output numbers once the correct cells have been filled out. </w:t>
+        <w:t xml:space="preserve">You’ll notice that columns J-N are labeled in blue. This is the only data you need to delete. The rest of the cells contain functions that will output numbers once the correct cells have been filled out. </w:t>
       </w:r>
     </w:p>
     <w:p>
@@ -2012,10 +2327,7 @@
         <w:spacing w:after="0" w:line="240" w:lineRule="auto"/>
       </w:pPr>
       <w:r>
-        <w:t>You can delete this the same way it was copied before, but only from cells J2 to N21. Click on ce</w:t>
-      </w:r>
-      <w:r>
-        <w:t xml:space="preserve">ll J2, hold the shift key, and click on cell N21. Delete this highlighted portion. </w:t>
+        <w:t xml:space="preserve">You can delete this the same way it was copied before, but only from cells J2 to N21. Click on cell J2, hold the shift key, and click on cell N21. Delete this highlighted portion. </w:t>
       </w:r>
     </w:p>
     <w:p>
@@ -2034,10 +2346,7 @@
         <w:spacing w:after="0" w:line="240" w:lineRule="auto"/>
       </w:pPr>
       <w:r>
-        <w:t>Now you can open up the PDF that matches this participant/environment and fill out the cells according to the Manual Coding Instructions for Excel detailed at the top of th</w:t>
-      </w:r>
-      <w:r>
-        <w:t xml:space="preserve">is script. </w:t>
+        <w:t xml:space="preserve">Now you can open up the PDF that matches this participant/environment and fill out the cells according to the Manual Coding Instructions for Excel detailed at the top of this script. </w:t>
       </w:r>
     </w:p>
     <w:p>
@@ -2087,7 +2396,15 @@
         <w:spacing w:line="240" w:lineRule="auto"/>
       </w:pPr>
       <w:r>
-        <w:t xml:space="preserve">Once you’ve manually coded all the data, save the file and move it into the Already_manually_coded folder. </w:t>
+        <w:t xml:space="preserve">Once you’ve manually coded all the data, save the file and move it into the </w:t>
+      </w:r>
+      <w:proofErr w:type="spellStart"/>
+      <w:r>
+        <w:t>Already_manually_coded</w:t>
+      </w:r>
+      <w:proofErr w:type="spellEnd"/>
+      <w:r>
+        <w:t xml:space="preserve"> folder. </w:t>
       </w:r>
     </w:p>
     <w:sectPr>
@@ -2101,7 +2418,7 @@
 </file>
 
 <file path=word/numbering.xml><?xml version="1.0" encoding="utf-8"?>
-<w:numbering xmlns:wpc="http://schemas.microsoft.com/office/word/2010/wordprocessingCanvas" xmlns:cx="http://schemas.microsoft.com/office/drawing/2014/chartex" xmlns:cx1="http://schemas.microsoft.com/office/drawing/2015/9/8/chartex" xmlns:cx2="http://schemas.microsoft.com/office/drawing/2015/10/21/chartex" xmlns:cx3="http://schemas.microsoft.com/office/drawing/2016/5/9/chartex" xmlns:cx4="http://schemas.microsoft.com/office/drawing/2016/5/10/chartex" xmlns:cx5="http://schemas.microsoft.com/office/drawing/2016/5/11/chartex" xmlns:cx6="http://schemas.microsoft.com/office/drawing/2016/5/12/chartex" xmlns:cx7="http://schemas.microsoft.com/office/drawing/2016/5/13/chartex" xmlns:cx8="http://schemas.microsoft.com/office/drawing/2016/5/14/chartex" xmlns:mc="http://schemas.openxmlformats.org/markup-compatibility/2006" xmlns:aink="http://schemas.microsoft.com/office/drawing/2016/ink" xmlns:am3d="http://schemas.microsoft.com/office/drawing/2017/model3d" xmlns:o="urn:schemas-microsoft-com:office:office" xmlns:r="http://schemas.openxmlformats.org/officeDocument/2006/relationships" xmlns:m="http://schemas.openxmlformats.org/officeDocument/2006/math" xmlns:v="urn:schemas-microsoft-com:vml" xmlns:wp14="http://schemas.microsoft.com/office/word/2010/wordprocessingDrawing" xmlns:wp="http://schemas.openxmlformats.org/drawingml/2006/wordprocessingDrawing" xmlns:w10="urn:schemas-microsoft-com:office:word" xmlns:w="http://schemas.openxmlformats.org/wordprocessingml/2006/main" xmlns:w14="http://schemas.microsoft.com/office/word/2010/wordml" xmlns:w15="http://schemas.microsoft.com/office/word/2012/wordml" xmlns:w16cex="http://schemas.microsoft.com/office/word/2018/wordml/cex" xmlns:w16cid="http://schemas.microsoft.com/office/word/2016/wordml/cid" xmlns:w16="http://schemas.microsoft.com/office/word/2018/wordml" xmlns:w16se="http://schemas.microsoft.com/office/word/2015/wordml/symex" xmlns:wpg="http://schemas.microsoft.com/office/word/2010/wordprocessingGroup" xmlns:wpi="http://schemas.microsoft.com/office/word/2010/wordprocessingInk" xmlns:wne="http://schemas.microsoft.com/office/word/2006/wordml" xmlns:wps="http://schemas.microsoft.com/office/word/2010/wordprocessingShape" mc:Ignorable="w14 w15 w16se w16cid w16 w16cex wp14">
+<w:numbering xmlns:wpc="http://schemas.microsoft.com/office/word/2010/wordprocessingCanvas" xmlns:cx="http://schemas.microsoft.com/office/drawing/2014/chartex" xmlns:cx1="http://schemas.microsoft.com/office/drawing/2015/9/8/chartex" xmlns:cx2="http://schemas.microsoft.com/office/drawing/2015/10/21/chartex" xmlns:cx3="http://schemas.microsoft.com/office/drawing/2016/5/9/chartex" xmlns:cx4="http://schemas.microsoft.com/office/drawing/2016/5/10/chartex" xmlns:cx5="http://schemas.microsoft.com/office/drawing/2016/5/11/chartex" xmlns:cx6="http://schemas.microsoft.com/office/drawing/2016/5/12/chartex" xmlns:cx7="http://schemas.microsoft.com/office/drawing/2016/5/13/chartex" xmlns:cx8="http://schemas.microsoft.com/office/drawing/2016/5/14/chartex" xmlns:mc="http://schemas.openxmlformats.org/markup-compatibility/2006" xmlns:aink="http://schemas.microsoft.com/office/drawing/2016/ink" xmlns:am3d="http://schemas.microsoft.com/office/drawing/2017/model3d" xmlns:o="urn:schemas-microsoft-com:office:office" xmlns:r="http://schemas.openxmlformats.org/officeDocument/2006/relationships" xmlns:m="http://schemas.openxmlformats.org/officeDocument/2006/math" xmlns:v="urn:schemas-microsoft-com:vml" xmlns:wp14="http://schemas.microsoft.com/office/word/2010/wordprocessingDrawing" xmlns:wp="http://schemas.openxmlformats.org/drawingml/2006/wordprocessingDrawing" xmlns:w10="urn:schemas-microsoft-com:office:word" xmlns:w="http://schemas.openxmlformats.org/wordprocessingml/2006/main" xmlns:w14="http://schemas.microsoft.com/office/word/2010/wordml" xmlns:w15="http://schemas.microsoft.com/office/word/2012/wordml" xmlns:w16cex="http://schemas.microsoft.com/office/word/2018/wordml/cex" xmlns:w16cid="http://schemas.microsoft.com/office/word/2016/wordml/cid" xmlns:w16="http://schemas.microsoft.com/office/word/2018/wordml" xmlns:w16sdtdh="http://schemas.microsoft.com/office/word/2020/wordml/sdtdatahash" xmlns:w16se="http://schemas.microsoft.com/office/word/2015/wordml/symex" xmlns:wpg="http://schemas.microsoft.com/office/word/2010/wordprocessingGroup" xmlns:wpi="http://schemas.microsoft.com/office/word/2010/wordprocessingInk" xmlns:wne="http://schemas.microsoft.com/office/word/2006/wordml" xmlns:wps="http://schemas.microsoft.com/office/word/2010/wordprocessingShape" mc:Ignorable="w14 w15 w16se w16cid w16 w16cex w16sdtdh wp14">
   <w:abstractNum w:abstractNumId="0" w15:restartNumberingAfterBreak="0">
     <w:nsid w:val="13C46CB9"/>
     <w:multiLevelType w:val="multilevel"/>
@@ -2216,6 +2533,119 @@
     </w:lvl>
   </w:abstractNum>
   <w:abstractNum w:abstractNumId="1" w15:restartNumberingAfterBreak="0">
+    <w:nsid w:val="2A5E0053"/>
+    <w:multiLevelType w:val="hybridMultilevel"/>
+    <w:tmpl w:val="586ECC80"/>
+    <w:lvl w:ilvl="0" w:tplc="855A61C6">
+      <w:start w:val="6"/>
+      <w:numFmt w:val="bullet"/>
+      <w:lvlText w:val=""/>
+      <w:lvlJc w:val="left"/>
+      <w:pPr>
+        <w:ind w:left="720" w:hanging="360"/>
+      </w:pPr>
+      <w:rPr>
+        <w:rFonts w:ascii="Symbol" w:eastAsia="Calibri" w:hAnsi="Symbol" w:cs="Calibri" w:hint="default"/>
+      </w:rPr>
+    </w:lvl>
+    <w:lvl w:ilvl="1" w:tplc="04090003">
+      <w:start w:val="1"/>
+      <w:numFmt w:val="bullet"/>
+      <w:lvlText w:val="o"/>
+      <w:lvlJc w:val="left"/>
+      <w:pPr>
+        <w:ind w:left="1440" w:hanging="360"/>
+      </w:pPr>
+      <w:rPr>
+        <w:rFonts w:ascii="Courier New" w:hAnsi="Courier New" w:cs="Courier New" w:hint="default"/>
+      </w:rPr>
+    </w:lvl>
+    <w:lvl w:ilvl="2" w:tplc="04090005" w:tentative="1">
+      <w:start w:val="1"/>
+      <w:numFmt w:val="bullet"/>
+      <w:lvlText w:val=""/>
+      <w:lvlJc w:val="left"/>
+      <w:pPr>
+        <w:ind w:left="2160" w:hanging="360"/>
+      </w:pPr>
+      <w:rPr>
+        <w:rFonts w:ascii="Wingdings" w:hAnsi="Wingdings" w:hint="default"/>
+      </w:rPr>
+    </w:lvl>
+    <w:lvl w:ilvl="3" w:tplc="04090001" w:tentative="1">
+      <w:start w:val="1"/>
+      <w:numFmt w:val="bullet"/>
+      <w:lvlText w:val=""/>
+      <w:lvlJc w:val="left"/>
+      <w:pPr>
+        <w:ind w:left="2880" w:hanging="360"/>
+      </w:pPr>
+      <w:rPr>
+        <w:rFonts w:ascii="Symbol" w:hAnsi="Symbol" w:hint="default"/>
+      </w:rPr>
+    </w:lvl>
+    <w:lvl w:ilvl="4" w:tplc="04090003" w:tentative="1">
+      <w:start w:val="1"/>
+      <w:numFmt w:val="bullet"/>
+      <w:lvlText w:val="o"/>
+      <w:lvlJc w:val="left"/>
+      <w:pPr>
+        <w:ind w:left="3600" w:hanging="360"/>
+      </w:pPr>
+      <w:rPr>
+        <w:rFonts w:ascii="Courier New" w:hAnsi="Courier New" w:cs="Courier New" w:hint="default"/>
+      </w:rPr>
+    </w:lvl>
+    <w:lvl w:ilvl="5" w:tplc="04090005" w:tentative="1">
+      <w:start w:val="1"/>
+      <w:numFmt w:val="bullet"/>
+      <w:lvlText w:val=""/>
+      <w:lvlJc w:val="left"/>
+      <w:pPr>
+        <w:ind w:left="4320" w:hanging="360"/>
+      </w:pPr>
+      <w:rPr>
+        <w:rFonts w:ascii="Wingdings" w:hAnsi="Wingdings" w:hint="default"/>
+      </w:rPr>
+    </w:lvl>
+    <w:lvl w:ilvl="6" w:tplc="04090001" w:tentative="1">
+      <w:start w:val="1"/>
+      <w:numFmt w:val="bullet"/>
+      <w:lvlText w:val=""/>
+      <w:lvlJc w:val="left"/>
+      <w:pPr>
+        <w:ind w:left="5040" w:hanging="360"/>
+      </w:pPr>
+      <w:rPr>
+        <w:rFonts w:ascii="Symbol" w:hAnsi="Symbol" w:hint="default"/>
+      </w:rPr>
+    </w:lvl>
+    <w:lvl w:ilvl="7" w:tplc="04090003" w:tentative="1">
+      <w:start w:val="1"/>
+      <w:numFmt w:val="bullet"/>
+      <w:lvlText w:val="o"/>
+      <w:lvlJc w:val="left"/>
+      <w:pPr>
+        <w:ind w:left="5760" w:hanging="360"/>
+      </w:pPr>
+      <w:rPr>
+        <w:rFonts w:ascii="Courier New" w:hAnsi="Courier New" w:cs="Courier New" w:hint="default"/>
+      </w:rPr>
+    </w:lvl>
+    <w:lvl w:ilvl="8" w:tplc="04090005" w:tentative="1">
+      <w:start w:val="1"/>
+      <w:numFmt w:val="bullet"/>
+      <w:lvlText w:val=""/>
+      <w:lvlJc w:val="left"/>
+      <w:pPr>
+        <w:ind w:left="6480" w:hanging="360"/>
+      </w:pPr>
+      <w:rPr>
+        <w:rFonts w:ascii="Wingdings" w:hAnsi="Wingdings" w:hint="default"/>
+      </w:rPr>
+    </w:lvl>
+  </w:abstractNum>
+  <w:abstractNum w:abstractNumId="2" w15:restartNumberingAfterBreak="0">
     <w:nsid w:val="44AB0A2D"/>
     <w:multiLevelType w:val="multilevel"/>
     <w:tmpl w:val="3DF2D93A"/>
@@ -2328,7 +2758,7 @@
       </w:rPr>
     </w:lvl>
   </w:abstractNum>
-  <w:abstractNum w:abstractNumId="2" w15:restartNumberingAfterBreak="0">
+  <w:abstractNum w:abstractNumId="3" w15:restartNumberingAfterBreak="0">
     <w:nsid w:val="694018AA"/>
     <w:multiLevelType w:val="multilevel"/>
     <w:tmpl w:val="B9A8E9A2"/>
@@ -2445,16 +2875,19 @@
     <w:abstractNumId w:val="0"/>
   </w:num>
   <w:num w:numId="2">
+    <w:abstractNumId w:val="3"/>
+  </w:num>
+  <w:num w:numId="3">
     <w:abstractNumId w:val="2"/>
   </w:num>
-  <w:num w:numId="3">
+  <w:num w:numId="4">
     <w:abstractNumId w:val="1"/>
   </w:num>
 </w:numbering>
 </file>
 
 <file path=word/styles.xml><?xml version="1.0" encoding="utf-8"?>
-<w:styles xmlns:mc="http://schemas.openxmlformats.org/markup-compatibility/2006" xmlns:r="http://schemas.openxmlformats.org/officeDocument/2006/relationships" xmlns:w="http://schemas.openxmlformats.org/wordprocessingml/2006/main" xmlns:w14="http://schemas.microsoft.com/office/word/2010/wordml" xmlns:w15="http://schemas.microsoft.com/office/word/2012/wordml" xmlns:w16cex="http://schemas.microsoft.com/office/word/2018/wordml/cex" xmlns:w16cid="http://schemas.microsoft.com/office/word/2016/wordml/cid" xmlns:w16="http://schemas.microsoft.com/office/word/2018/wordml" xmlns:w16se="http://schemas.microsoft.com/office/word/2015/wordml/symex" mc:Ignorable="w14 w15 w16se w16cid w16 w16cex">
+<w:styles xmlns:mc="http://schemas.openxmlformats.org/markup-compatibility/2006" xmlns:r="http://schemas.openxmlformats.org/officeDocument/2006/relationships" xmlns:w="http://schemas.openxmlformats.org/wordprocessingml/2006/main" xmlns:w14="http://schemas.microsoft.com/office/word/2010/wordml" xmlns:w15="http://schemas.microsoft.com/office/word/2012/wordml" xmlns:w16cex="http://schemas.microsoft.com/office/word/2018/wordml/cex" xmlns:w16cid="http://schemas.microsoft.com/office/word/2016/wordml/cid" xmlns:w16="http://schemas.microsoft.com/office/word/2018/wordml" xmlns:w16sdtdh="http://schemas.microsoft.com/office/word/2020/wordml/sdtdatahash" xmlns:w16se="http://schemas.microsoft.com/office/word/2015/wordml/symex" mc:Ignorable="w14 w15 w16se w16cid w16 w16cex w16sdtdh">
   <w:docDefaults>
     <w:rPrDefault>
       <w:rPr>

</xml_diff>